<commit_message>
Mise à jour docs S9
</commit_message>
<xml_diff>
--- a/CR_Tablette_S9.docx
+++ b/CR_Tablette_S9.docx
@@ -53,24 +53,14 @@
       <w:r>
         <w:t xml:space="preserve">Ajout dans la partie </w:t>
       </w:r>
-      <w:proofErr w:type="spellStart"/>
       <w:r>
         <w:rPr>
           <w:i/>
         </w:rPr>
         <w:t>activity</w:t>
       </w:r>
-      <w:proofErr w:type="spellEnd"/>
-      <w:r>
-        <w:t xml:space="preserve"> du </w:t>
-      </w:r>
-      <w:proofErr w:type="spellStart"/>
-      <w:r>
-        <w:t>manifest</w:t>
-      </w:r>
-      <w:proofErr w:type="spellEnd"/>
-      <w:r>
-        <w:t xml:space="preserve"> Android :</w:t>
+      <w:r>
+        <w:t xml:space="preserve"> du manifest Android :</w:t>
       </w:r>
     </w:p>
     <w:p>
@@ -104,8 +94,6 @@
           <w:lang w:eastAsia="fr-FR"/>
         </w:rPr>
       </w:pPr>
-      <w:proofErr w:type="spellStart"/>
-      <w:proofErr w:type="gramStart"/>
       <w:r>
         <w:rPr>
           <w:rFonts w:ascii="Courier New" w:eastAsia="Times New Roman" w:hAnsi="Courier New" w:cs="Courier New"/>
@@ -125,29 +113,7 @@
           <w:szCs w:val="20"/>
           <w:lang w:eastAsia="fr-FR"/>
         </w:rPr>
-        <w:t>:</w:t>
-      </w:r>
-      <w:proofErr w:type="gramEnd"/>
-      <w:r>
-        <w:rPr>
-          <w:rFonts w:ascii="Courier New" w:eastAsia="Times New Roman" w:hAnsi="Courier New" w:cs="Courier New"/>
-          <w:color w:val="BABABA"/>
-          <w:sz w:val="20"/>
-          <w:szCs w:val="20"/>
-          <w:lang w:eastAsia="fr-FR"/>
-        </w:rPr>
-        <w:t>configChanges</w:t>
-      </w:r>
-      <w:proofErr w:type="spellEnd"/>
-      <w:r>
-        <w:rPr>
-          <w:rFonts w:ascii="Courier New" w:eastAsia="Times New Roman" w:hAnsi="Courier New" w:cs="Courier New"/>
-          <w:color w:val="BABABA"/>
-          <w:sz w:val="20"/>
-          <w:szCs w:val="20"/>
-          <w:lang w:eastAsia="fr-FR"/>
-        </w:rPr>
-        <w:t>=</w:t>
+        <w:t>:configChanges=</w:t>
       </w:r>
       <w:r>
         <w:rPr>
@@ -157,45 +123,220 @@
           <w:szCs w:val="20"/>
           <w:lang w:eastAsia="fr-FR"/>
         </w:rPr>
-        <w:t>"</w:t>
-      </w:r>
-      <w:proofErr w:type="spellStart"/>
+        <w:t>"orientation|screenSize"</w:t>
+      </w:r>
+    </w:p>
+    <w:p>
+      <w:pPr>
+        <w:pStyle w:val="Titre1"/>
+      </w:pPr>
+      <w:r>
+        <w:t>Récupération données capteurs tablette</w:t>
+      </w:r>
+    </w:p>
+    <w:p>
+      <w:pPr>
+        <w:pStyle w:val="Paragraphedeliste"/>
+        <w:numPr>
+          <w:ilvl w:val="0"/>
+          <w:numId w:val="1"/>
+        </w:numPr>
+      </w:pPr>
+      <w:r>
+        <w:t>Voir quelle précision prendre pour l’angle récupéré =&gt; prog SensorTest</w:t>
+      </w:r>
+    </w:p>
+    <w:p>
+      <w:pPr>
+        <w:pStyle w:val="Paragraphedeliste"/>
+        <w:numPr>
+          <w:ilvl w:val="0"/>
+          <w:numId w:val="1"/>
+        </w:numPr>
+      </w:pPr>
+      <w:r>
+        <w:t>Angle en quelle unité ?</w:t>
+      </w:r>
+    </w:p>
+    <w:p>
+      <w:pPr>
+        <w:pStyle w:val="Paragraphedeliste"/>
+        <w:numPr>
+          <w:ilvl w:val="0"/>
+          <w:numId w:val="1"/>
+        </w:numPr>
+      </w:pPr>
+      <w:r>
+        <w:t>Quel angle prendre (pitch/roll/yaw</w:t>
+      </w:r>
+      <w:r>
+        <w:t>) ? pour ne pas avoir de rotation de l’écran</w:t>
+      </w:r>
+    </w:p>
+    <w:p>
+      <w:pPr>
+        <w:pStyle w:val="Paragraphedeliste"/>
+        <w:numPr>
+          <w:ilvl w:val="0"/>
+          <w:numId w:val="1"/>
+        </w:numPr>
+      </w:pPr>
+      <w:r>
+        <w:t>Comment permettre à l’utilisateur d’utiliser cette fonctionnalité</w:t>
+      </w:r>
+    </w:p>
+    <w:p>
+      <w:pPr>
+        <w:pStyle w:val="Paragraphedeliste"/>
+        <w:numPr>
+          <w:ilvl w:val="0"/>
+          <w:numId w:val="1"/>
+        </w:numPr>
+      </w:pPr>
+      <w:r>
+        <w:t>Voir pour envoyer angle au robot</w:t>
+      </w:r>
+    </w:p>
+    <w:p>
       <w:r>
         <w:rPr>
-          <w:rFonts w:ascii="Courier New" w:eastAsia="Times New Roman" w:hAnsi="Courier New" w:cs="Courier New"/>
-          <w:color w:val="A5C261"/>
-          <w:sz w:val="20"/>
-          <w:szCs w:val="20"/>
-          <w:lang w:eastAsia="fr-FR"/>
+          <w:b/>
         </w:rPr>
-        <w:t>orientation|screenSize</w:t>
-      </w:r>
-      <w:proofErr w:type="spellEnd"/>
+        <w:t>Précision </w:t>
+      </w:r>
+      <w:r>
+        <w:t xml:space="preserve">: un seul chiffre </w:t>
+      </w:r>
+      <w:r>
+        <w:t>après la virgule devrait</w:t>
+      </w:r>
+      <w:r>
+        <w:t xml:space="preserve"> être suffisant</w:t>
+      </w:r>
+    </w:p>
+    <w:p>
       <w:r>
         <w:rPr>
-          <w:rFonts w:ascii="Courier New" w:eastAsia="Times New Roman" w:hAnsi="Courier New" w:cs="Courier New"/>
-          <w:color w:val="A5C261"/>
-          <w:sz w:val="20"/>
-          <w:szCs w:val="20"/>
-          <w:lang w:eastAsia="fr-FR"/>
+          <w:b/>
         </w:rPr>
-        <w:t>"</w:t>
-      </w:r>
-    </w:p>
-    <w:p>
-      <w:pPr>
-        <w:pStyle w:val="Titre1"/>
-      </w:pPr>
-      <w:r>
-        <w:t>Récupération données capteurs tablette</w:t>
-      </w:r>
-    </w:p>
-    <w:p>
-      <w:r>
-        <w:t>https://www.reddit.com/r/androiddev/comments/1av1la/</w:t>
+        <w:t xml:space="preserve">Unité : </w:t>
+      </w:r>
+      <w:r>
+        <w:t>angle en degré, plus compréhensible pour l’utilisateur</w:t>
+      </w:r>
+    </w:p>
+    <w:p>
+      <w:r>
+        <w:rPr>
+          <w:b/>
+        </w:rPr>
+        <w:t>Intégration à l’appli :</w:t>
+      </w:r>
+      <w:r>
+        <w:t xml:space="preserve"> </w:t>
+      </w:r>
+      <w:r>
+        <w:t xml:space="preserve">ajout d’un bloc contenant un </w:t>
+      </w:r>
+      <w:r>
+        <w:t>textView et deux bouton, qui ne s’affiche que si l’utilisateur choisi la fonctionnalité « Move ».</w:t>
+      </w:r>
+      <w:r>
+        <w:t xml:space="preserve"> 1 ou 2 boutons ?</w:t>
+      </w:r>
+      <w:r>
+        <w:t xml:space="preserve"> =&gt; 2 : permet de démarrer ou non l’acquisition de l’angle. Eventuellement pas de textVi</w:t>
+      </w:r>
+      <w:r>
+        <w:t>ew en plus, mais utilisation du editText déjà existant pour l’angle.</w:t>
+      </w:r>
+      <w:r>
+        <w:t xml:space="preserve"> </w:t>
       </w:r>
       <w:bookmarkStart w:id="0" w:name="_GoBack"/>
       <w:bookmarkEnd w:id="0"/>
+      <w:r>
+        <w:t>Possibilité de modifier l’angle à la main ou grâce au gyroscope.</w:t>
+      </w:r>
+    </w:p>
+    <w:p>
+      <w:pPr>
+        <w:pStyle w:val="Titre1"/>
+      </w:pPr>
+      <w:r>
+        <w:t>Tests généraux</w:t>
+      </w:r>
+    </w:p>
+    <w:p>
+      <w:pPr>
+        <w:pStyle w:val="Paragraphedeliste"/>
+        <w:numPr>
+          <w:ilvl w:val="0"/>
+          <w:numId w:val="1"/>
+        </w:numPr>
+      </w:pPr>
+      <w:r>
+        <w:t xml:space="preserve">Voir pour rendre l’application plus robuste : qu’est-ce qui peut faire planter l’application et </w:t>
+      </w:r>
+      <w:r>
+        <w:t>comment empêcher cela ????</w:t>
+      </w:r>
+    </w:p>
+    <w:p>
+      <w:pPr>
+        <w:pStyle w:val="Paragraphedeliste"/>
+        <w:numPr>
+          <w:ilvl w:val="0"/>
+          <w:numId w:val="1"/>
+        </w:numPr>
+      </w:pPr>
+      <w:r>
+        <w:t>Vérifier si toutes les chaînes de caractères sont bien enregistrées dans String.xml et disponible dans les différentes langues proposées</w:t>
+      </w:r>
+    </w:p>
+    <w:p>
+      <w:pPr>
+        <w:pStyle w:val="Titre1"/>
+      </w:pPr>
+      <w:r>
+        <w:t>Liens</w:t>
+      </w:r>
+    </w:p>
+    <w:p>
+      <w:hyperlink r:id="rId5" w:history="1">
+        <w:r>
+          <w:rPr>
+            <w:rStyle w:val="Lienhypertexte"/>
+          </w:rPr>
+          <w:t>Documentation Android sur les capteurs</w:t>
+        </w:r>
+      </w:hyperlink>
+    </w:p>
+    <w:p>
+      <w:hyperlink r:id="rId6" w:history="1">
+        <w:r>
+          <w:rPr>
+            <w:rStyle w:val="Lienhypertexte"/>
+          </w:rPr>
+          <w:t>Documentation Android sur les capteurs de mouvement</w:t>
+        </w:r>
+      </w:hyperlink>
+    </w:p>
+    <w:p>
+      <w:hyperlink r:id="rId7" w:history="1">
+        <w:r>
+          <w:rPr>
+            <w:rStyle w:val="Lienhypertexte"/>
+          </w:rPr>
+          <w:t>Exe</w:t>
+        </w:r>
+        <w:r>
+          <w:rPr>
+            <w:rStyle w:val="Lienhypertexte"/>
+          </w:rPr>
+          <w:t>mple de code pour récupérer la rotation de la tablette grâce au gyroscope</w:t>
+        </w:r>
+      </w:hyperlink>
     </w:p>
     <w:sectPr>
       <w:pgSz w:w="11906" w:h="16838"/>
@@ -860,7 +1001,6 @@
   <w:style w:type="character" w:default="1" w:styleId="Policepardfaut">
     <w:name w:val="Default Paragraph Font"/>
     <w:uiPriority w:val="1"/>
-    <w:semiHidden/>
     <w:unhideWhenUsed/>
   </w:style>
   <w:style w:type="table" w:default="1" w:styleId="TableauNormal">
@@ -956,6 +1096,29 @@
       <w:sz w:val="20"/>
       <w:szCs w:val="20"/>
       <w:lang w:eastAsia="fr-FR"/>
+    </w:rPr>
+  </w:style>
+  <w:style w:type="character" w:styleId="Lienhypertexte">
+    <w:name w:val="Hyperlink"/>
+    <w:basedOn w:val="Policepardfaut"/>
+    <w:uiPriority w:val="99"/>
+    <w:unhideWhenUsed/>
+    <w:rsid w:val="00865DBE"/>
+    <w:rPr>
+      <w:color w:val="0563C1" w:themeColor="hyperlink"/>
+      <w:u w:val="single"/>
+    </w:rPr>
+  </w:style>
+  <w:style w:type="character" w:styleId="Lienhypertextesuivivisit">
+    <w:name w:val="FollowedHyperlink"/>
+    <w:basedOn w:val="Policepardfaut"/>
+    <w:uiPriority w:val="99"/>
+    <w:semiHidden/>
+    <w:unhideWhenUsed/>
+    <w:rsid w:val="00FE0E80"/>
+    <w:rPr>
+      <w:color w:val="954F72" w:themeColor="followedHyperlink"/>
+      <w:u w:val="single"/>
     </w:rPr>
   </w:style>
 </w:styles>

</xml_diff>

<commit_message>
Récupération angle gyroscope pour angle de rotation du Move
</commit_message>
<xml_diff>
--- a/CR_Tablette_S9.docx
+++ b/CR_Tablette_S9.docx
@@ -19,7 +19,7 @@
         </w:numPr>
       </w:pPr>
       <w:r>
-        <w:t>Permettre la rotation de l’écran en conservant toutes les données sur l’application</w:t>
+        <w:t>Remettre à jour les fichiers de dimension</w:t>
       </w:r>
     </w:p>
     <w:p>
@@ -31,7 +31,31 @@
         </w:numPr>
       </w:pPr>
       <w:r>
+        <w:t>Permettre la rotation de l’écran en conservant toutes les données sur l’application</w:t>
+      </w:r>
+    </w:p>
+    <w:p>
+      <w:pPr>
+        <w:pStyle w:val="Paragraphedeliste"/>
+        <w:numPr>
+          <w:ilvl w:val="0"/>
+          <w:numId w:val="1"/>
+        </w:numPr>
+      </w:pPr>
+      <w:r>
         <w:t>Voir pour rotation du robot en fonction de la rotation de la tablette</w:t>
+      </w:r>
+    </w:p>
+    <w:p>
+      <w:pPr>
+        <w:pStyle w:val="Paragraphedeliste"/>
+        <w:numPr>
+          <w:ilvl w:val="0"/>
+          <w:numId w:val="1"/>
+        </w:numPr>
+      </w:pPr>
+      <w:r>
+        <w:t>Voir pour ajouter différents thèmes de couleur</w:t>
       </w:r>
     </w:p>
     <w:p>
@@ -172,6 +196,17 @@
       <w:r>
         <w:t>) ? pour ne pas avoir de rotation de l’écran</w:t>
       </w:r>
+      <w:r>
+        <w:t xml:space="preserve"> =&gt; </w:t>
+      </w:r>
+      <w:r>
+        <w:rPr>
+          <w:b/>
+        </w:rPr>
+        <w:t>roll</w:t>
+      </w:r>
+      <w:bookmarkStart w:id="0" w:name="_GoBack"/>
+      <w:bookmarkEnd w:id="0"/>
     </w:p>
     <w:p>
       <w:pPr>
@@ -253,8 +288,6 @@
       <w:r>
         <w:t xml:space="preserve"> </w:t>
       </w:r>
-      <w:bookmarkStart w:id="0" w:name="_GoBack"/>
-      <w:bookmarkEnd w:id="0"/>
       <w:r>
         <w:t>Possibilité de modifier l’angle à la main ou grâce au gyroscope.</w:t>
       </w:r>
@@ -338,6 +371,37 @@
         </w:r>
       </w:hyperlink>
     </w:p>
+    <w:p>
+      <w:hyperlink r:id="rId8" w:history="1">
+        <w:r>
+          <w:rPr>
+            <w:rStyle w:val="Lienhypertexte"/>
+          </w:rPr>
+          <w:t>Documentation Android pour la gestion de thèmes</w:t>
+        </w:r>
+      </w:hyperlink>
+    </w:p>
+    <w:p>
+      <w:hyperlink r:id="rId9" w:history="1">
+        <w:r>
+          <w:rPr>
+            <w:rStyle w:val="Lienhypertexte"/>
+          </w:rPr>
+          <w:t>http://javatechig.com/android/android-styles-and-themes-tutorial</w:t>
+        </w:r>
+      </w:hyperlink>
+    </w:p>
+    <w:p>
+      <w:hyperlink r:id="rId10" w:history="1">
+        <w:r>
+          <w:rPr>
+            <w:rStyle w:val="Lienhypertexte"/>
+          </w:rPr>
+          <w:t>https://guides.codepath.com/android/Developing-Custom-Themes</w:t>
+        </w:r>
+      </w:hyperlink>
+    </w:p>
+    <w:p/>
     <w:sectPr>
       <w:pgSz w:w="11906" w:h="16838"/>
       <w:pgMar w:top="1417" w:right="1417" w:bottom="1417" w:left="1417" w:header="708" w:footer="708" w:gutter="0"/>
@@ -1001,6 +1065,7 @@
   <w:style w:type="character" w:default="1" w:styleId="Policepardfaut">
     <w:name w:val="Default Paragraph Font"/>
     <w:uiPriority w:val="1"/>
+    <w:semiHidden/>
     <w:unhideWhenUsed/>
   </w:style>
   <w:style w:type="table" w:default="1" w:styleId="TableauNormal">

</xml_diff>